<commit_message>
updated timing on 1:m
</commit_message>
<xml_diff>
--- a/resources/agenda-mtc-1m.docx
+++ b/resources/agenda-mtc-1m.docx
@@ -765,7 +765,7 @@
         </w:trPr>
         <w:tc>
           <w:tcPr>
-            <w:tcW w:w="1710" w:type="dxa"/>
+            <w:tcW w:w="1711" w:type="dxa"/>
             <w:tcMar>
               <w:top w:w="0" w:type="dxa"/>
               <w:left w:w="115" w:type="dxa"/>
@@ -815,7 +815,7 @@
         </w:tc>
         <w:tc>
           <w:tcPr>
-            <w:tcW w:w="7435" w:type="dxa"/>
+            <w:tcW w:w="7442" w:type="dxa"/>
             <w:tcMar>
               <w:top w:w="0" w:type="dxa"/>
               <w:left w:w="72" w:type="dxa"/>
@@ -841,7 +841,7 @@
         </w:tc>
         <w:tc>
           <w:tcPr>
-            <w:tcW w:w="2221" w:type="dxa"/>
+            <w:tcW w:w="2223" w:type="dxa"/>
             <w:vMerge w:val="restart"/>
             <w:tcMar>
               <w:top w:w="0" w:type="dxa"/>
@@ -870,7 +870,7 @@
         </w:trPr>
         <w:tc>
           <w:tcPr>
-            <w:tcW w:w="1710" w:type="dxa"/>
+            <w:tcW w:w="1711" w:type="dxa"/>
             <w:tcMar>
               <w:top w:w="0" w:type="dxa"/>
               <w:left w:w="115" w:type="dxa"/>
@@ -889,7 +889,7 @@
         </w:tc>
         <w:tc>
           <w:tcPr>
-            <w:tcW w:w="7435" w:type="dxa"/>
+            <w:tcW w:w="7442" w:type="dxa"/>
             <w:tcMar>
               <w:top w:w="0" w:type="dxa"/>
               <w:left w:w="72" w:type="dxa"/>
@@ -923,7 +923,7 @@
         </w:tc>
         <w:tc>
           <w:tcPr>
-            <w:tcW w:w="2221" w:type="dxa"/>
+            <w:tcW w:w="2223" w:type="dxa"/>
             <w:vMerge/>
             <w:vAlign w:val="center"/>
             <w:hideMark/>
@@ -950,7 +950,7 @@
         </w:trPr>
         <w:tc>
           <w:tcPr>
-            <w:tcW w:w="1710" w:type="dxa"/>
+            <w:tcW w:w="1711" w:type="dxa"/>
             <w:tcMar>
               <w:top w:w="0" w:type="dxa"/>
               <w:left w:w="115" w:type="dxa"/>
@@ -1005,13 +1005,13 @@
               <w:rPr>
                 <w:rFonts w:asciiTheme="minorHAnsi" w:hAnsiTheme="minorHAnsi" w:cstheme="minorHAnsi"/>
               </w:rPr>
-              <w:t>15</w:t>
+              <w:t>00</w:t>
             </w:r>
           </w:p>
         </w:tc>
         <w:tc>
           <w:tcPr>
-            <w:tcW w:w="7435" w:type="dxa"/>
+            <w:tcW w:w="7442" w:type="dxa"/>
             <w:tcMar>
               <w:top w:w="0" w:type="dxa"/>
               <w:left w:w="72" w:type="dxa"/>
@@ -1040,7 +1040,7 @@
         </w:tc>
         <w:tc>
           <w:tcPr>
-            <w:tcW w:w="2221" w:type="dxa"/>
+            <w:tcW w:w="2223" w:type="dxa"/>
             <w:vMerge w:val="restart"/>
           </w:tcPr>
           <w:p>
@@ -1075,7 +1075,7 @@
         </w:trPr>
         <w:tc>
           <w:tcPr>
-            <w:tcW w:w="1710" w:type="dxa"/>
+            <w:tcW w:w="1711" w:type="dxa"/>
             <w:tcMar>
               <w:top w:w="0" w:type="dxa"/>
               <w:left w:w="115" w:type="dxa"/>
@@ -1094,7 +1094,7 @@
         </w:tc>
         <w:tc>
           <w:tcPr>
-            <w:tcW w:w="7435" w:type="dxa"/>
+            <w:tcW w:w="7442" w:type="dxa"/>
             <w:tcMar>
               <w:top w:w="0" w:type="dxa"/>
               <w:left w:w="72" w:type="dxa"/>
@@ -1286,120 +1286,8 @@
         </w:tc>
         <w:tc>
           <w:tcPr>
-            <w:tcW w:w="2221" w:type="dxa"/>
+            <w:tcW w:w="2223" w:type="dxa"/>
             <w:vMerge/>
-            <w:vAlign w:val="center"/>
-          </w:tcPr>
-          <w:p>
-            <w:pPr>
-              <w:autoSpaceDE/>
-              <w:autoSpaceDN/>
-              <w:adjustRightInd/>
-              <w:spacing w:after="0"/>
-              <w:rPr>
-                <w:rFonts w:asciiTheme="minorHAnsi" w:eastAsia="Calibri" w:hAnsiTheme="minorHAnsi" w:cstheme="minorBidi"/>
-                <w:b/>
-                <w:color w:val="0078D7" w:themeColor="accent2"/>
-                <w:szCs w:val="16"/>
-              </w:rPr>
-            </w:pPr>
-          </w:p>
-        </w:tc>
-      </w:tr>
-      <w:tr>
-        <w:trPr>
-          <w:trHeight w:val="224"/>
-        </w:trPr>
-        <w:tc>
-          <w:tcPr>
-            <w:tcW w:w="1710" w:type="dxa"/>
-            <w:tcMar>
-              <w:top w:w="0" w:type="dxa"/>
-              <w:left w:w="115" w:type="dxa"/>
-              <w:bottom w:w="0" w:type="dxa"/>
-              <w:right w:w="115" w:type="dxa"/>
-            </w:tcMar>
-          </w:tcPr>
-          <w:p>
-            <w:pPr>
-              <w:pStyle w:val="TableHeading"/>
-              <w:rPr>
-                <w:rFonts w:asciiTheme="minorHAnsi" w:hAnsiTheme="minorHAnsi" w:cstheme="minorHAnsi"/>
-              </w:rPr>
-            </w:pPr>
-            <w:r>
-              <w:rPr>
-                <w:rFonts w:asciiTheme="minorHAnsi" w:hAnsiTheme="minorHAnsi" w:cstheme="minorHAnsi"/>
-              </w:rPr>
-              <w:t>10</w:t>
-            </w:r>
-            <w:r>
-              <w:rPr>
-                <w:rFonts w:asciiTheme="minorHAnsi" w:hAnsiTheme="minorHAnsi" w:cstheme="minorHAnsi"/>
-              </w:rPr>
-              <w:t>:</w:t>
-            </w:r>
-            <w:r>
-              <w:rPr>
-                <w:rFonts w:asciiTheme="minorHAnsi" w:hAnsiTheme="minorHAnsi" w:cstheme="minorHAnsi"/>
-              </w:rPr>
-              <w:t>15</w:t>
-            </w:r>
-            <w:r>
-              <w:rPr>
-                <w:rFonts w:asciiTheme="minorHAnsi" w:hAnsiTheme="minorHAnsi" w:cstheme="minorHAnsi"/>
-              </w:rPr>
-              <w:t xml:space="preserve"> – </w:t>
-            </w:r>
-            <w:r>
-              <w:rPr>
-                <w:rFonts w:asciiTheme="minorHAnsi" w:hAnsiTheme="minorHAnsi" w:cstheme="minorHAnsi"/>
-              </w:rPr>
-              <w:t>10</w:t>
-            </w:r>
-            <w:r>
-              <w:rPr>
-                <w:rFonts w:asciiTheme="minorHAnsi" w:hAnsiTheme="minorHAnsi" w:cstheme="minorHAnsi"/>
-              </w:rPr>
-              <w:t>:</w:t>
-            </w:r>
-            <w:r>
-              <w:rPr>
-                <w:rFonts w:asciiTheme="minorHAnsi" w:hAnsiTheme="minorHAnsi" w:cstheme="minorHAnsi"/>
-              </w:rPr>
-              <w:t>30</w:t>
-            </w:r>
-          </w:p>
-        </w:tc>
-        <w:tc>
-          <w:tcPr>
-            <w:tcW w:w="7435" w:type="dxa"/>
-            <w:tcMar>
-              <w:top w:w="0" w:type="dxa"/>
-              <w:left w:w="72" w:type="dxa"/>
-              <w:bottom w:w="0" w:type="dxa"/>
-              <w:right w:w="72" w:type="dxa"/>
-            </w:tcMar>
-          </w:tcPr>
-          <w:p>
-            <w:pPr>
-              <w:pStyle w:val="TableHeading"/>
-              <w:rPr>
-                <w:rFonts w:asciiTheme="minorHAnsi" w:hAnsiTheme="minorHAnsi" w:cstheme="minorHAnsi"/>
-                <w:color w:val="505050" w:themeColor="text1"/>
-              </w:rPr>
-            </w:pPr>
-            <w:r>
-              <w:rPr>
-                <w:rFonts w:asciiTheme="minorHAnsi" w:hAnsiTheme="minorHAnsi" w:cstheme="minorHAnsi"/>
-              </w:rPr>
-              <w:t>Break</w:t>
-            </w:r>
-          </w:p>
-        </w:tc>
-        <w:tc>
-          <w:tcPr>
-            <w:tcW w:w="2221" w:type="dxa"/>
             <w:vAlign w:val="center"/>
           </w:tcPr>
           <w:p>
@@ -1424,7 +1312,7 @@
         </w:trPr>
         <w:tc>
           <w:tcPr>
-            <w:tcW w:w="1710" w:type="dxa"/>
+            <w:tcW w:w="1711" w:type="dxa"/>
             <w:tcMar>
               <w:top w:w="0" w:type="dxa"/>
               <w:left w:w="115" w:type="dxa"/>
@@ -1463,7 +1351,7 @@
               <w:rPr>
                 <w:rFonts w:asciiTheme="minorHAnsi" w:hAnsiTheme="minorHAnsi" w:cstheme="minorHAnsi"/>
               </w:rPr>
-              <w:t>30</w:t>
+              <w:t>00</w:t>
             </w:r>
             <w:r>
               <w:rPr>
@@ -1481,7 +1369,7 @@
               <w:rPr>
                 <w:rFonts w:asciiTheme="minorHAnsi" w:hAnsiTheme="minorHAnsi" w:cstheme="minorHAnsi"/>
               </w:rPr>
-              <w:t>1</w:t>
+              <w:t>0</w:t>
             </w:r>
             <w:r>
               <w:rPr>
@@ -1499,7 +1387,7 @@
         </w:tc>
         <w:tc>
           <w:tcPr>
-            <w:tcW w:w="7435" w:type="dxa"/>
+            <w:tcW w:w="7442" w:type="dxa"/>
             <w:tcMar>
               <w:top w:w="0" w:type="dxa"/>
               <w:left w:w="72" w:type="dxa"/>
@@ -1530,7 +1418,7 @@
         </w:tc>
         <w:tc>
           <w:tcPr>
-            <w:tcW w:w="2221" w:type="dxa"/>
+            <w:tcW w:w="2223" w:type="dxa"/>
             <w:vMerge w:val="restart"/>
             <w:tcMar>
               <w:top w:w="0" w:type="dxa"/>
@@ -1569,7 +1457,7 @@
         </w:trPr>
         <w:tc>
           <w:tcPr>
-            <w:tcW w:w="1710" w:type="dxa"/>
+            <w:tcW w:w="1711" w:type="dxa"/>
             <w:tcMar>
               <w:top w:w="0" w:type="dxa"/>
               <w:left w:w="115" w:type="dxa"/>
@@ -1588,7 +1476,7 @@
         </w:tc>
         <w:tc>
           <w:tcPr>
-            <w:tcW w:w="7435" w:type="dxa"/>
+            <w:tcW w:w="7442" w:type="dxa"/>
             <w:tcMar>
               <w:top w:w="0" w:type="dxa"/>
               <w:left w:w="72" w:type="dxa"/>
@@ -1647,7 +1535,7 @@
         </w:tc>
         <w:tc>
           <w:tcPr>
-            <w:tcW w:w="2221" w:type="dxa"/>
+            <w:tcW w:w="2223" w:type="dxa"/>
             <w:vMerge/>
             <w:vAlign w:val="center"/>
             <w:hideMark/>
@@ -1674,7 +1562,7 @@
         </w:trPr>
         <w:tc>
           <w:tcPr>
-            <w:tcW w:w="1710" w:type="dxa"/>
+            <w:tcW w:w="1711" w:type="dxa"/>
             <w:tcMar>
               <w:top w:w="0" w:type="dxa"/>
               <w:left w:w="115" w:type="dxa"/>
@@ -1699,37 +1587,37 @@
               <w:rPr>
                 <w:rFonts w:asciiTheme="minorHAnsi" w:hAnsiTheme="minorHAnsi" w:cstheme="minorHAnsi"/>
               </w:rPr>
+              <w:t>0</w:t>
+            </w:r>
+            <w:r>
+              <w:rPr>
+                <w:rFonts w:asciiTheme="minorHAnsi" w:hAnsiTheme="minorHAnsi" w:cstheme="minorHAnsi"/>
+              </w:rPr>
+              <w:t>:</w:t>
+            </w:r>
+            <w:r>
+              <w:rPr>
+                <w:rFonts w:asciiTheme="minorHAnsi" w:hAnsiTheme="minorHAnsi" w:cstheme="minorHAnsi"/>
+              </w:rPr>
+              <w:t>30</w:t>
+            </w:r>
+            <w:r>
+              <w:rPr>
+                <w:rFonts w:asciiTheme="minorHAnsi" w:hAnsiTheme="minorHAnsi" w:cstheme="minorHAnsi"/>
+              </w:rPr>
+              <w:t xml:space="preserve"> – </w:t>
+            </w:r>
+            <w:r>
+              <w:rPr>
+                <w:rFonts w:asciiTheme="minorHAnsi" w:hAnsiTheme="minorHAnsi" w:cstheme="minorHAnsi"/>
+              </w:rPr>
               <w:t>1</w:t>
             </w:r>
             <w:r>
               <w:rPr>
                 <w:rFonts w:asciiTheme="minorHAnsi" w:hAnsiTheme="minorHAnsi" w:cstheme="minorHAnsi"/>
               </w:rPr>
-              <w:t>:</w:t>
-            </w:r>
-            <w:r>
-              <w:rPr>
-                <w:rFonts w:asciiTheme="minorHAnsi" w:hAnsiTheme="minorHAnsi" w:cstheme="minorHAnsi"/>
-              </w:rPr>
-              <w:t>30</w:t>
-            </w:r>
-            <w:r>
-              <w:rPr>
-                <w:rFonts w:asciiTheme="minorHAnsi" w:hAnsiTheme="minorHAnsi" w:cstheme="minorHAnsi"/>
-              </w:rPr>
-              <w:t xml:space="preserve"> – </w:t>
-            </w:r>
-            <w:r>
-              <w:rPr>
-                <w:rFonts w:asciiTheme="minorHAnsi" w:hAnsiTheme="minorHAnsi" w:cstheme="minorHAnsi"/>
-              </w:rPr>
               <w:t>1</w:t>
-            </w:r>
-            <w:r>
-              <w:rPr>
-                <w:rFonts w:asciiTheme="minorHAnsi" w:hAnsiTheme="minorHAnsi" w:cstheme="minorHAnsi"/>
-              </w:rPr>
-              <w:t>2</w:t>
             </w:r>
             <w:r>
               <w:rPr>
@@ -1741,7 +1629,7 @@
         </w:tc>
         <w:tc>
           <w:tcPr>
-            <w:tcW w:w="7435" w:type="dxa"/>
+            <w:tcW w:w="7442" w:type="dxa"/>
             <w:tcMar>
               <w:top w:w="0" w:type="dxa"/>
               <w:left w:w="72" w:type="dxa"/>
@@ -1766,7 +1654,7 @@
         </w:tc>
         <w:tc>
           <w:tcPr>
-            <w:tcW w:w="2221" w:type="dxa"/>
+            <w:tcW w:w="2223" w:type="dxa"/>
             <w:vMerge w:val="restart"/>
           </w:tcPr>
           <w:p>
@@ -1802,7 +1690,7 @@
         </w:trPr>
         <w:tc>
           <w:tcPr>
-            <w:tcW w:w="1710" w:type="dxa"/>
+            <w:tcW w:w="1711" w:type="dxa"/>
             <w:tcMar>
               <w:top w:w="0" w:type="dxa"/>
               <w:left w:w="115" w:type="dxa"/>
@@ -1821,7 +1709,7 @@
         </w:tc>
         <w:tc>
           <w:tcPr>
-            <w:tcW w:w="7435" w:type="dxa"/>
+            <w:tcW w:w="7442" w:type="dxa"/>
             <w:tcMar>
               <w:top w:w="0" w:type="dxa"/>
               <w:left w:w="72" w:type="dxa"/>
@@ -1852,7 +1740,7 @@
         </w:tc>
         <w:tc>
           <w:tcPr>
-            <w:tcW w:w="2221" w:type="dxa"/>
+            <w:tcW w:w="2223" w:type="dxa"/>
             <w:vMerge/>
           </w:tcPr>
           <w:p>
@@ -2013,7 +1901,7 @@
                   </a:prstGeom>
                   <a:extLst>
                     <a:ext uri="{FAA26D3D-D897-4be2-8F04-BA451C77F1D7}">
-                      <ma14:placeholderFlag xmlns:arto="http://schemas.microsoft.com/office/word/2006/arto" xmlns:a14="http://schemas.microsoft.com/office/drawing/2010/main" xmlns="" xmlns:mo="http://schemas.microsoft.com/office/mac/office/2008/main" xmlns:mv="urn:schemas-microsoft-com:mac:vml" xmlns:o="urn:schemas-microsoft-com:office:office" xmlns:v="urn:schemas-microsoft-com:vml" xmlns:w10="urn:schemas-microsoft-com:office:word" xmlns:w="http://schemas.openxmlformats.org/wordprocessingml/2006/main" xmlns:ma14="http://schemas.microsoft.com/office/mac/drawingml/2011/main"/>
+                      <ma14:placeholderFlag xmlns:ma14="http://schemas.microsoft.com/office/mac/drawingml/2011/main" xmlns:w="http://schemas.openxmlformats.org/wordprocessingml/2006/main" xmlns:w10="urn:schemas-microsoft-com:office:word" xmlns:v="urn:schemas-microsoft-com:vml" xmlns:o="urn:schemas-microsoft-com:office:office" xmlns:mv="urn:schemas-microsoft-com:mac:vml" xmlns:mo="http://schemas.microsoft.com/office/mac/office/2008/main" xmlns="" xmlns:a14="http://schemas.microsoft.com/office/drawing/2010/main" xmlns:arto="http://schemas.microsoft.com/office/word/2006/arto"/>
                     </a:ext>
                   </a:extLst>
                 </pic:spPr>
@@ -4553,10 +4441,34 @@
 </file>
 
 <file path=customXml/item1.xml><?xml version="1.0" encoding="utf-8"?>
-<b:Sources xmlns:b="http://schemas.openxmlformats.org/officeDocument/2006/bibliography" xmlns="http://schemas.openxmlformats.org/officeDocument/2006/bibliography" SelectedStyle="\APA.XSL" StyleName="APA"/>
+<p:properties xmlns:p="http://schemas.microsoft.com/office/2006/metadata/properties" xmlns:xsi="http://www.w3.org/2001/XMLSchema-instance" xmlns:pc="http://schemas.microsoft.com/office/infopath/2007/PartnerControls">
+  <documentManagement>
+    <_ip_UnifiedCompliancePolicyUIAction xmlns="http://schemas.microsoft.com/sharepoint/v3" xsi:nil="true"/>
+    <_ip_UnifiedCompliancePolicyProperties xmlns="http://schemas.microsoft.com/sharepoint/v3" xsi:nil="true"/>
+    <MediaServiceKeyPoints xmlns="0a861e0a-a3a0-46a3-8ddd-41a693838733" xsi:nil="true"/>
+    <Target_x0020_Audiences xmlns="0a861e0a-a3a0-46a3-8ddd-41a693838733" xsi:nil="true"/>
+    <_ModernAudienceTargetUserField xmlns="0a861e0a-a3a0-46a3-8ddd-41a693838733">
+      <UserInfo>
+        <DisplayName/>
+        <AccountId xsi:nil="true"/>
+        <AccountType/>
+      </UserInfo>
+    </_ModernAudienceTargetUserField>
+    <Tag xmlns="0a861e0a-a3a0-46a3-8ddd-41a693838733" xsi:nil="true"/>
+  </documentManagement>
+</p:properties>
 </file>
 
 <file path=customXml/item2.xml><?xml version="1.0" encoding="utf-8"?>
+<?mso-contentType ?>
+<FormTemplates xmlns="http://schemas.microsoft.com/sharepoint/v3/contenttype/forms">
+  <Display>DocumentLibraryForm</Display>
+  <Edit>DocumentLibraryForm</Edit>
+  <New>DocumentLibraryForm</New>
+</FormTemplates>
+</file>
+
+<file path=customXml/item3.xml><?xml version="1.0" encoding="utf-8"?>
 <ct:contentTypeSchema xmlns:ct="http://schemas.microsoft.com/office/2006/metadata/contentType" xmlns:ma="http://schemas.microsoft.com/office/2006/metadata/properties/metaAttributes" ct:_="" ma:_="" ma:contentTypeName="Document" ma:contentTypeID="0x010100CD0EC0197D2CF045B0A19D47F67BFCA4" ma:contentTypeVersion="20" ma:contentTypeDescription="Create a new document." ma:contentTypeScope="" ma:versionID="be33242cef229be6e3272b5c9752285f">
   <xsd:schema xmlns:xsd="http://www.w3.org/2001/XMLSchema" xmlns:xs="http://www.w3.org/2001/XMLSchema" xmlns:p="http://schemas.microsoft.com/office/2006/metadata/properties" xmlns:ns1="http://schemas.microsoft.com/sharepoint/v3" xmlns:ns2="1845def1-21a1-4c01-b8f1-a0da7176ac78" xmlns:ns3="0a861e0a-a3a0-46a3-8ddd-41a693838733" targetNamespace="http://schemas.microsoft.com/office/2006/metadata/properties" ma:root="true" ma:fieldsID="436c44f2ebd186fb5b18221ca8f659fc" ns1:_="" ns2:_="" ns3:_="">
     <xsd:import namespace="http://schemas.microsoft.com/sharepoint/v3"/>
@@ -4850,43 +4762,30 @@
 </ct:contentTypeSchema>
 </file>
 
-<file path=customXml/item3.xml><?xml version="1.0" encoding="utf-8"?>
-<?mso-contentType ?>
-<FormTemplates xmlns="http://schemas.microsoft.com/sharepoint/v3/contenttype/forms">
-  <Display>DocumentLibraryForm</Display>
-  <Edit>DocumentLibraryForm</Edit>
-  <New>DocumentLibraryForm</New>
-</FormTemplates>
-</file>
-
 <file path=customXml/item4.xml><?xml version="1.0" encoding="utf-8"?>
-<p:properties xmlns:p="http://schemas.microsoft.com/office/2006/metadata/properties" xmlns:xsi="http://www.w3.org/2001/XMLSchema-instance" xmlns:pc="http://schemas.microsoft.com/office/infopath/2007/PartnerControls">
-  <documentManagement>
-    <_ip_UnifiedCompliancePolicyUIAction xmlns="http://schemas.microsoft.com/sharepoint/v3" xsi:nil="true"/>
-    <_ip_UnifiedCompliancePolicyProperties xmlns="http://schemas.microsoft.com/sharepoint/v3" xsi:nil="true"/>
-    <MediaServiceKeyPoints xmlns="0a861e0a-a3a0-46a3-8ddd-41a693838733" xsi:nil="true"/>
-    <Target_x0020_Audiences xmlns="0a861e0a-a3a0-46a3-8ddd-41a693838733" xsi:nil="true"/>
-    <_ModernAudienceTargetUserField xmlns="0a861e0a-a3a0-46a3-8ddd-41a693838733">
-      <UserInfo>
-        <DisplayName/>
-        <AccountId xsi:nil="true"/>
-        <AccountType/>
-      </UserInfo>
-    </_ModernAudienceTargetUserField>
-    <Tag xmlns="0a861e0a-a3a0-46a3-8ddd-41a693838733" xsi:nil="true"/>
-  </documentManagement>
-</p:properties>
+<b:Sources xmlns:b="http://schemas.openxmlformats.org/officeDocument/2006/bibliography" xmlns="http://schemas.openxmlformats.org/officeDocument/2006/bibliography" SelectedStyle="\APA.XSL" StyleName="APA"/>
 </file>
 
 <file path=customXml/itemProps1.xml><?xml version="1.0" encoding="utf-8"?>
-<ds:datastoreItem xmlns:ds="http://schemas.openxmlformats.org/officeDocument/2006/customXml" ds:itemID="{CAD36D13-F689-4A73-BAAC-30ED21DD9762}">
+<ds:datastoreItem xmlns:ds="http://schemas.openxmlformats.org/officeDocument/2006/customXml" ds:itemID="{F54636F1-9E43-4326-9046-B6232FF05A59}">
   <ds:schemaRefs>
-    <ds:schemaRef ds:uri="http://schemas.openxmlformats.org/officeDocument/2006/bibliography"/>
+    <ds:schemaRef ds:uri="http://schemas.microsoft.com/office/2006/metadata/properties"/>
+    <ds:schemaRef ds:uri="http://schemas.microsoft.com/office/infopath/2007/PartnerControls"/>
+    <ds:schemaRef ds:uri="http://schemas.microsoft.com/sharepoint/v3"/>
+    <ds:schemaRef ds:uri="0a861e0a-a3a0-46a3-8ddd-41a693838733"/>
   </ds:schemaRefs>
 </ds:datastoreItem>
 </file>
 
 <file path=customXml/itemProps2.xml><?xml version="1.0" encoding="utf-8"?>
+<ds:datastoreItem xmlns:ds="http://schemas.openxmlformats.org/officeDocument/2006/customXml" ds:itemID="{2A0A9544-037E-4957-9E69-E970AB1FC61E}">
+  <ds:schemaRefs>
+    <ds:schemaRef ds:uri="http://schemas.microsoft.com/sharepoint/v3/contenttype/forms"/>
+  </ds:schemaRefs>
+</ds:datastoreItem>
+</file>
+
+<file path=customXml/itemProps3.xml><?xml version="1.0" encoding="utf-8"?>
 <ds:datastoreItem xmlns:ds="http://schemas.openxmlformats.org/officeDocument/2006/customXml" ds:itemID="{4A674ADA-CDC0-4E57-88D4-80A4A9304916}">
   <ds:schemaRefs>
     <ds:schemaRef ds:uri="http://schemas.microsoft.com/office/2006/metadata/contentType"/>
@@ -4906,21 +4805,10 @@
 </ds:datastoreItem>
 </file>
 
-<file path=customXml/itemProps3.xml><?xml version="1.0" encoding="utf-8"?>
-<ds:datastoreItem xmlns:ds="http://schemas.openxmlformats.org/officeDocument/2006/customXml" ds:itemID="{2A0A9544-037E-4957-9E69-E970AB1FC61E}">
+<file path=customXml/itemProps4.xml><?xml version="1.0" encoding="utf-8"?>
+<ds:datastoreItem xmlns:ds="http://schemas.openxmlformats.org/officeDocument/2006/customXml" ds:itemID="{CAD36D13-F689-4A73-BAAC-30ED21DD9762}">
   <ds:schemaRefs>
-    <ds:schemaRef ds:uri="http://schemas.microsoft.com/sharepoint/v3/contenttype/forms"/>
-  </ds:schemaRefs>
-</ds:datastoreItem>
-</file>
-
-<file path=customXml/itemProps4.xml><?xml version="1.0" encoding="utf-8"?>
-<ds:datastoreItem xmlns:ds="http://schemas.openxmlformats.org/officeDocument/2006/customXml" ds:itemID="{F54636F1-9E43-4326-9046-B6232FF05A59}">
-  <ds:schemaRefs>
-    <ds:schemaRef ds:uri="http://schemas.microsoft.com/office/2006/metadata/properties"/>
-    <ds:schemaRef ds:uri="http://schemas.microsoft.com/office/infopath/2007/PartnerControls"/>
-    <ds:schemaRef ds:uri="http://schemas.microsoft.com/sharepoint/v3"/>
-    <ds:schemaRef ds:uri="0a861e0a-a3a0-46a3-8ddd-41a693838733"/>
+    <ds:schemaRef ds:uri="http://schemas.openxmlformats.org/officeDocument/2006/bibliography"/>
   </ds:schemaRefs>
 </ds:datastoreItem>
 </file>

</xml_diff>

<commit_message>
1 to many ppt
</commit_message>
<xml_diff>
--- a/resources/agenda-mtc-1m.docx
+++ b/resources/agenda-mtc-1m.docx
@@ -1200,6 +1200,7 @@
                 <w:ilvl w:val="0"/>
                 <w:numId w:val="8"/>
               </w:numPr>
+              <w:spacing w:after="240"/>
               <w:rPr>
                 <w:rFonts w:asciiTheme="minorHAnsi" w:hAnsiTheme="minorHAnsi" w:cstheme="minorHAnsi"/>
                 <w:b w:val="0"/>
@@ -1214,70 +1215,7 @@
                 <w:bCs/>
                 <w:color w:val="505050" w:themeColor="text1"/>
               </w:rPr>
-              <w:t>Event Grid / Service Bu</w:t>
-            </w:r>
-            <w:r>
-              <w:rPr>
-                <w:rFonts w:asciiTheme="minorHAnsi" w:hAnsiTheme="minorHAnsi" w:cstheme="minorHAnsi"/>
-                <w:b w:val="0"/>
-                <w:bCs/>
-                <w:color w:val="505050" w:themeColor="text1"/>
-              </w:rPr>
-              <w:t>s</w:t>
-            </w:r>
-          </w:p>
-          <w:p>
-            <w:pPr>
-              <w:pStyle w:val="TableHeading"/>
-              <w:numPr>
-                <w:ilvl w:val="0"/>
-                <w:numId w:val="8"/>
-              </w:numPr>
-              <w:spacing w:after="240"/>
-              <w:rPr>
-                <w:rFonts w:asciiTheme="minorHAnsi" w:hAnsiTheme="minorHAnsi" w:cstheme="minorHAnsi"/>
-                <w:b w:val="0"/>
-                <w:bCs/>
-                <w:color w:val="505050" w:themeColor="text1"/>
-              </w:rPr>
-            </w:pPr>
-            <w:commentRangeStart w:id="0"/>
-            <w:r>
-              <w:rPr>
-                <w:rFonts w:asciiTheme="minorHAnsi" w:hAnsiTheme="minorHAnsi" w:cstheme="minorHAnsi"/>
-                <w:b w:val="0"/>
-                <w:bCs/>
-                <w:color w:val="505050" w:themeColor="text1"/>
-              </w:rPr>
-              <w:t>Cosmos</w:t>
-            </w:r>
-            <w:r>
-              <w:rPr>
-                <w:rFonts w:asciiTheme="minorHAnsi" w:hAnsiTheme="minorHAnsi" w:cstheme="minorHAnsi"/>
-                <w:b w:val="0"/>
-                <w:bCs/>
-                <w:color w:val="505050" w:themeColor="text1"/>
-              </w:rPr>
-              <w:t xml:space="preserve"> </w:t>
-            </w:r>
-            <w:r>
-              <w:rPr>
-                <w:rFonts w:asciiTheme="minorHAnsi" w:hAnsiTheme="minorHAnsi" w:cstheme="minorHAnsi"/>
-                <w:b w:val="0"/>
-                <w:bCs/>
-                <w:color w:val="505050" w:themeColor="text1"/>
-              </w:rPr>
-              <w:t>DB</w:t>
-            </w:r>
-            <w:commentRangeEnd w:id="0"/>
-            <w:r>
-              <w:rPr>
-                <w:rStyle w:val="CommentReference"/>
-                <w:rFonts w:eastAsiaTheme="minorHAnsi" w:cs="SegoePro-Light"/>
-                <w:b w:val="0"/>
-                <w:color w:val="505050" w:themeColor="text1"/>
-              </w:rPr>
-              <w:commentReference w:id="0"/>
+              <w:t>Event Grid / Service Bus</w:t>
             </w:r>
           </w:p>
         </w:tc>
@@ -1325,7 +1263,7 @@
                 <w:rFonts w:asciiTheme="minorHAnsi" w:hAnsiTheme="minorHAnsi" w:cstheme="minorHAnsi"/>
               </w:rPr>
             </w:pPr>
-            <w:bookmarkStart w:id="1" w:name="_Hlk103178816"/>
+            <w:bookmarkStart w:id="0" w:name="_Hlk103178816"/>
             <w:r>
               <w:rPr>
                 <w:rFonts w:asciiTheme="minorHAnsi" w:hAnsiTheme="minorHAnsi" w:cstheme="minorHAnsi"/>
@@ -1447,7 +1385,7 @@
           </w:p>
         </w:tc>
       </w:tr>
-      <w:bookmarkEnd w:id="1"/>
+      <w:bookmarkEnd w:id="0"/>
       <w:tr>
         <w:trPr>
           <w:trHeight w:val="559"/>
@@ -1765,12 +1703,12 @@
       </w:pPr>
     </w:p>
     <w:sectPr>
-      <w:headerReference w:type="even" r:id="rId15"/>
-      <w:headerReference w:type="default" r:id="rId16"/>
-      <w:footerReference w:type="even" r:id="rId17"/>
-      <w:footerReference w:type="default" r:id="rId18"/>
-      <w:headerReference w:type="first" r:id="rId19"/>
-      <w:footerReference w:type="first" r:id="rId20"/>
+      <w:headerReference w:type="even" r:id="rId11"/>
+      <w:headerReference w:type="default" r:id="rId12"/>
+      <w:footerReference w:type="even" r:id="rId13"/>
+      <w:footerReference w:type="default" r:id="rId14"/>
+      <w:headerReference w:type="first" r:id="rId15"/>
+      <w:footerReference w:type="first" r:id="rId16"/>
       <w:type w:val="continuous"/>
       <w:pgSz w:w="12240" w:h="15840" w:code="1"/>
       <w:pgMar w:top="1296" w:right="432" w:bottom="1008" w:left="432" w:header="0" w:footer="0" w:gutter="0"/>
@@ -1779,45 +1717,6 @@
     </w:sectPr>
   </w:body>
 </w:document>
-</file>
-
-<file path=word/comments.xml><?xml version="1.0" encoding="utf-8"?>
-<w:comments xmlns:wpc="http://schemas.microsoft.com/office/word/2010/wordprocessingCanvas" xmlns:cx="http://schemas.microsoft.com/office/drawing/2014/chartex" xmlns:cx1="http://schemas.microsoft.com/office/drawing/2015/9/8/chartex" xmlns:cx2="http://schemas.microsoft.com/office/drawing/2015/10/21/chartex" xmlns:cx3="http://schemas.microsoft.com/office/drawing/2016/5/9/chartex" xmlns:cx4="http://schemas.microsoft.com/office/drawing/2016/5/10/chartex" xmlns:cx5="http://schemas.microsoft.com/office/drawing/2016/5/11/chartex" xmlns:cx6="http://schemas.microsoft.com/office/drawing/2016/5/12/chartex" xmlns:cx7="http://schemas.microsoft.com/office/drawing/2016/5/13/chartex" xmlns:cx8="http://schemas.microsoft.com/office/drawing/2016/5/14/chartex" xmlns:mc="http://schemas.openxmlformats.org/markup-compatibility/2006" xmlns:aink="http://schemas.microsoft.com/office/drawing/2016/ink" xmlns:am3d="http://schemas.microsoft.com/office/drawing/2017/model3d" xmlns:o="urn:schemas-microsoft-com:office:office" xmlns:oel="http://schemas.microsoft.com/office/2019/extlst" xmlns:r="http://schemas.openxmlformats.org/officeDocument/2006/relationships" xmlns:m="http://schemas.openxmlformats.org/officeDocument/2006/math" xmlns:v="urn:schemas-microsoft-com:vml" xmlns:wp14="http://schemas.microsoft.com/office/word/2010/wordprocessingDrawing" xmlns:wp="http://schemas.openxmlformats.org/drawingml/2006/wordprocessingDrawing" xmlns:w10="urn:schemas-microsoft-com:office:word" xmlns:w="http://schemas.openxmlformats.org/wordprocessingml/2006/main" xmlns:w14="http://schemas.microsoft.com/office/word/2010/wordml" xmlns:w15="http://schemas.microsoft.com/office/word/2012/wordml" xmlns:w16cex="http://schemas.microsoft.com/office/word/2018/wordml/cex" xmlns:w16cid="http://schemas.microsoft.com/office/word/2016/wordml/cid" xmlns:w16="http://schemas.microsoft.com/office/word/2018/wordml" xmlns:w16sdtdh="http://schemas.microsoft.com/office/word/2020/wordml/sdtdatahash" xmlns:w16se="http://schemas.microsoft.com/office/word/2015/wordml/symex" xmlns:wpg="http://schemas.microsoft.com/office/word/2010/wordprocessingGroup" xmlns:wpi="http://schemas.microsoft.com/office/word/2010/wordprocessingInk" xmlns:wne="http://schemas.microsoft.com/office/word/2006/wordml" xmlns:wps="http://schemas.microsoft.com/office/word/2010/wordprocessingShape" mc:Ignorable="w14 w15 w16se w16cid w16 w16cex w16sdtdh wp14">
-  <w:comment w:id="0" w:author="Jason Cook" w:date="2022-10-05T20:56:00Z" w:initials="JC">
-    <w:p>
-      <w:pPr>
-        <w:pStyle w:val="CommentText"/>
-      </w:pPr>
-      <w:r>
-        <w:rPr>
-          <w:rStyle w:val="CommentReference"/>
-        </w:rPr>
-        <w:annotationRef/>
-      </w:r>
-      <w:r>
-        <w:t>Include Cosmos in discussion?</w:t>
-      </w:r>
-    </w:p>
-  </w:comment>
-</w:comments>
-</file>
-
-<file path=word/commentsExtended.xml><?xml version="1.0" encoding="utf-8"?>
-<w15:commentsEx xmlns:wpc="http://schemas.microsoft.com/office/word/2010/wordprocessingCanvas" xmlns:cx="http://schemas.microsoft.com/office/drawing/2014/chartex" xmlns:cx1="http://schemas.microsoft.com/office/drawing/2015/9/8/chartex" xmlns:cx2="http://schemas.microsoft.com/office/drawing/2015/10/21/chartex" xmlns:cx3="http://schemas.microsoft.com/office/drawing/2016/5/9/chartex" xmlns:cx4="http://schemas.microsoft.com/office/drawing/2016/5/10/chartex" xmlns:cx5="http://schemas.microsoft.com/office/drawing/2016/5/11/chartex" xmlns:cx6="http://schemas.microsoft.com/office/drawing/2016/5/12/chartex" xmlns:cx7="http://schemas.microsoft.com/office/drawing/2016/5/13/chartex" xmlns:cx8="http://schemas.microsoft.com/office/drawing/2016/5/14/chartex" xmlns:mc="http://schemas.openxmlformats.org/markup-compatibility/2006" xmlns:aink="http://schemas.microsoft.com/office/drawing/2016/ink" xmlns:am3d="http://schemas.microsoft.com/office/drawing/2017/model3d" xmlns:o="urn:schemas-microsoft-com:office:office" xmlns:oel="http://schemas.microsoft.com/office/2019/extlst" xmlns:r="http://schemas.openxmlformats.org/officeDocument/2006/relationships" xmlns:m="http://schemas.openxmlformats.org/officeDocument/2006/math" xmlns:v="urn:schemas-microsoft-com:vml" xmlns:wp14="http://schemas.microsoft.com/office/word/2010/wordprocessingDrawing" xmlns:wp="http://schemas.openxmlformats.org/drawingml/2006/wordprocessingDrawing" xmlns:w10="urn:schemas-microsoft-com:office:word" xmlns:w="http://schemas.openxmlformats.org/wordprocessingml/2006/main" xmlns:w14="http://schemas.microsoft.com/office/word/2010/wordml" xmlns:w15="http://schemas.microsoft.com/office/word/2012/wordml" xmlns:w16cex="http://schemas.microsoft.com/office/word/2018/wordml/cex" xmlns:w16cid="http://schemas.microsoft.com/office/word/2016/wordml/cid" xmlns:w16="http://schemas.microsoft.com/office/word/2018/wordml" xmlns:w16sdtdh="http://schemas.microsoft.com/office/word/2020/wordml/sdtdatahash" xmlns:w16se="http://schemas.microsoft.com/office/word/2015/wordml/symex" xmlns:wpg="http://schemas.microsoft.com/office/word/2010/wordprocessingGroup" xmlns:wpi="http://schemas.microsoft.com/office/word/2010/wordprocessingInk" xmlns:wne="http://schemas.microsoft.com/office/word/2006/wordml" xmlns:wps="http://schemas.microsoft.com/office/word/2010/wordprocessingShape" mc:Ignorable="w14 w15 w16se w16cid w16 w16cex w16sdtdh wp14">
-  <w15:commentEx w15:paraId="3565DA4D" w15:done="0"/>
-</w15:commentsEx>
-</file>
-
-<file path=word/commentsExtensible.xml><?xml version="1.0" encoding="utf-8"?>
-<w16cex:commentsExtensible xmlns:wpc="http://schemas.microsoft.com/office/word/2010/wordprocessingCanvas" xmlns:cx="http://schemas.microsoft.com/office/drawing/2014/chartex" xmlns:cx1="http://schemas.microsoft.com/office/drawing/2015/9/8/chartex" xmlns:cx2="http://schemas.microsoft.com/office/drawing/2015/10/21/chartex" xmlns:cx3="http://schemas.microsoft.com/office/drawing/2016/5/9/chartex" xmlns:cx4="http://schemas.microsoft.com/office/drawing/2016/5/10/chartex" xmlns:cx5="http://schemas.microsoft.com/office/drawing/2016/5/11/chartex" xmlns:cx6="http://schemas.microsoft.com/office/drawing/2016/5/12/chartex" xmlns:cx7="http://schemas.microsoft.com/office/drawing/2016/5/13/chartex" xmlns:cx8="http://schemas.microsoft.com/office/drawing/2016/5/14/chartex" xmlns:mc="http://schemas.openxmlformats.org/markup-compatibility/2006" xmlns:aink="http://schemas.microsoft.com/office/drawing/2016/ink" xmlns:am3d="http://schemas.microsoft.com/office/drawing/2017/model3d" xmlns:o="urn:schemas-microsoft-com:office:office" xmlns:oel="http://schemas.microsoft.com/office/2019/extlst" xmlns:r="http://schemas.openxmlformats.org/officeDocument/2006/relationships" xmlns:m="http://schemas.openxmlformats.org/officeDocument/2006/math" xmlns:v="urn:schemas-microsoft-com:vml" xmlns:wp14="http://schemas.microsoft.com/office/word/2010/wordprocessingDrawing" xmlns:wp="http://schemas.openxmlformats.org/drawingml/2006/wordprocessingDrawing" xmlns:w10="urn:schemas-microsoft-com:office:word" xmlns:w="http://schemas.openxmlformats.org/wordprocessingml/2006/main" xmlns:w14="http://schemas.microsoft.com/office/word/2010/wordml" xmlns:w15="http://schemas.microsoft.com/office/word/2012/wordml" xmlns:w16cex="http://schemas.microsoft.com/office/word/2018/wordml/cex" xmlns:w16cid="http://schemas.microsoft.com/office/word/2016/wordml/cid" xmlns:w16="http://schemas.microsoft.com/office/word/2018/wordml" xmlns:w16sdtdh="http://schemas.microsoft.com/office/word/2020/wordml/sdtdatahash" xmlns:w16se="http://schemas.microsoft.com/office/word/2015/wordml/symex" xmlns:wpg="http://schemas.microsoft.com/office/word/2010/wordprocessingGroup" xmlns:wpi="http://schemas.microsoft.com/office/word/2010/wordprocessingInk" xmlns:wne="http://schemas.microsoft.com/office/word/2006/wordml" xmlns:wps="http://schemas.microsoft.com/office/word/2010/wordprocessingShape" mc:Ignorable="w14 w15 w16se w16cid w16 w16cex w16sdtdh wp14">
-  <w16cex:commentExtensible w16cex:durableId="26E86E15" w16cex:dateUtc="2022-10-06T02:56:00Z"/>
-</w16cex:commentsExtensible>
-</file>
-
-<file path=word/commentsIds.xml><?xml version="1.0" encoding="utf-8"?>
-<w16cid:commentsIds xmlns:wpc="http://schemas.microsoft.com/office/word/2010/wordprocessingCanvas" xmlns:cx="http://schemas.microsoft.com/office/drawing/2014/chartex" xmlns:cx1="http://schemas.microsoft.com/office/drawing/2015/9/8/chartex" xmlns:cx2="http://schemas.microsoft.com/office/drawing/2015/10/21/chartex" xmlns:cx3="http://schemas.microsoft.com/office/drawing/2016/5/9/chartex" xmlns:cx4="http://schemas.microsoft.com/office/drawing/2016/5/10/chartex" xmlns:cx5="http://schemas.microsoft.com/office/drawing/2016/5/11/chartex" xmlns:cx6="http://schemas.microsoft.com/office/drawing/2016/5/12/chartex" xmlns:cx7="http://schemas.microsoft.com/office/drawing/2016/5/13/chartex" xmlns:cx8="http://schemas.microsoft.com/office/drawing/2016/5/14/chartex" xmlns:mc="http://schemas.openxmlformats.org/markup-compatibility/2006" xmlns:aink="http://schemas.microsoft.com/office/drawing/2016/ink" xmlns:am3d="http://schemas.microsoft.com/office/drawing/2017/model3d" xmlns:o="urn:schemas-microsoft-com:office:office" xmlns:oel="http://schemas.microsoft.com/office/2019/extlst" xmlns:r="http://schemas.openxmlformats.org/officeDocument/2006/relationships" xmlns:m="http://schemas.openxmlformats.org/officeDocument/2006/math" xmlns:v="urn:schemas-microsoft-com:vml" xmlns:wp14="http://schemas.microsoft.com/office/word/2010/wordprocessingDrawing" xmlns:wp="http://schemas.openxmlformats.org/drawingml/2006/wordprocessingDrawing" xmlns:w10="urn:schemas-microsoft-com:office:word" xmlns:w="http://schemas.openxmlformats.org/wordprocessingml/2006/main" xmlns:w14="http://schemas.microsoft.com/office/word/2010/wordml" xmlns:w15="http://schemas.microsoft.com/office/word/2012/wordml" xmlns:w16cex="http://schemas.microsoft.com/office/word/2018/wordml/cex" xmlns:w16cid="http://schemas.microsoft.com/office/word/2016/wordml/cid" xmlns:w16="http://schemas.microsoft.com/office/word/2018/wordml" xmlns:w16sdtdh="http://schemas.microsoft.com/office/word/2020/wordml/sdtdatahash" xmlns:w16se="http://schemas.microsoft.com/office/word/2015/wordml/symex" xmlns:wpg="http://schemas.microsoft.com/office/word/2010/wordprocessingGroup" xmlns:wpi="http://schemas.microsoft.com/office/word/2010/wordprocessingInk" xmlns:wne="http://schemas.microsoft.com/office/word/2006/wordml" xmlns:wps="http://schemas.microsoft.com/office/word/2010/wordprocessingShape" mc:Ignorable="w14 w15 w16se w16cid w16 w16cex w16sdtdh wp14">
-  <w16cid:commentId w16cid:paraId="3565DA4D" w16cid:durableId="26E86E15"/>
-</w16cid:commentsIds>
 </file>
 
 <file path=word/endnotes.xml><?xml version="1.0" encoding="utf-8"?>
@@ -1937,7 +1836,7 @@
                   </a:prstGeom>
                   <a:extLst>
                     <a:ext uri="{FAA26D3D-D897-4be2-8F04-BA451C77F1D7}">
-                      <ma14:placeholderFlag xmlns:arto="http://schemas.microsoft.com/office/word/2006/arto" xmlns:a14="http://schemas.microsoft.com/office/drawing/2010/main" xmlns="" xmlns:mo="http://schemas.microsoft.com/office/mac/office/2008/main" xmlns:mv="urn:schemas-microsoft-com:mac:vml" xmlns:o="urn:schemas-microsoft-com:office:office" xmlns:v="urn:schemas-microsoft-com:vml" xmlns:w10="urn:schemas-microsoft-com:office:word" xmlns:w="http://schemas.openxmlformats.org/wordprocessingml/2006/main" xmlns:ma14="http://schemas.microsoft.com/office/mac/drawingml/2011/main"/>
+                      <ma14:placeholderFlag xmlns:ma14="http://schemas.microsoft.com/office/mac/drawingml/2011/main" xmlns:w="http://schemas.openxmlformats.org/wordprocessingml/2006/main" xmlns:w10="urn:schemas-microsoft-com:office:word" xmlns:v="urn:schemas-microsoft-com:vml" xmlns:o="urn:schemas-microsoft-com:office:office" xmlns:mv="urn:schemas-microsoft-com:mac:vml" xmlns:mo="http://schemas.microsoft.com/office/mac/office/2008/main" xmlns="" xmlns:a14="http://schemas.microsoft.com/office/drawing/2010/main" xmlns:arto="http://schemas.microsoft.com/office/word/2006/arto"/>
                     </a:ext>
                   </a:extLst>
                 </pic:spPr>
@@ -3096,14 +2995,6 @@
     <w:abstractNumId w:val="1"/>
   </w:num>
 </w:numbering>
-</file>
-
-<file path=word/people.xml><?xml version="1.0" encoding="utf-8"?>
-<w15:people xmlns:wpc="http://schemas.microsoft.com/office/word/2010/wordprocessingCanvas" xmlns:cx="http://schemas.microsoft.com/office/drawing/2014/chartex" xmlns:cx1="http://schemas.microsoft.com/office/drawing/2015/9/8/chartex" xmlns:cx2="http://schemas.microsoft.com/office/drawing/2015/10/21/chartex" xmlns:cx3="http://schemas.microsoft.com/office/drawing/2016/5/9/chartex" xmlns:cx4="http://schemas.microsoft.com/office/drawing/2016/5/10/chartex" xmlns:cx5="http://schemas.microsoft.com/office/drawing/2016/5/11/chartex" xmlns:cx6="http://schemas.microsoft.com/office/drawing/2016/5/12/chartex" xmlns:cx7="http://schemas.microsoft.com/office/drawing/2016/5/13/chartex" xmlns:cx8="http://schemas.microsoft.com/office/drawing/2016/5/14/chartex" xmlns:mc="http://schemas.openxmlformats.org/markup-compatibility/2006" xmlns:aink="http://schemas.microsoft.com/office/drawing/2016/ink" xmlns:am3d="http://schemas.microsoft.com/office/drawing/2017/model3d" xmlns:o="urn:schemas-microsoft-com:office:office" xmlns:oel="http://schemas.microsoft.com/office/2019/extlst" xmlns:r="http://schemas.openxmlformats.org/officeDocument/2006/relationships" xmlns:m="http://schemas.openxmlformats.org/officeDocument/2006/math" xmlns:v="urn:schemas-microsoft-com:vml" xmlns:wp14="http://schemas.microsoft.com/office/word/2010/wordprocessingDrawing" xmlns:wp="http://schemas.openxmlformats.org/drawingml/2006/wordprocessingDrawing" xmlns:w10="urn:schemas-microsoft-com:office:word" xmlns:w="http://schemas.openxmlformats.org/wordprocessingml/2006/main" xmlns:w14="http://schemas.microsoft.com/office/word/2010/wordml" xmlns:w15="http://schemas.microsoft.com/office/word/2012/wordml" xmlns:w16cex="http://schemas.microsoft.com/office/word/2018/wordml/cex" xmlns:w16cid="http://schemas.microsoft.com/office/word/2016/wordml/cid" xmlns:w16="http://schemas.microsoft.com/office/word/2018/wordml" xmlns:w16sdtdh="http://schemas.microsoft.com/office/word/2020/wordml/sdtdatahash" xmlns:w16se="http://schemas.microsoft.com/office/word/2015/wordml/symex" xmlns:wpg="http://schemas.microsoft.com/office/word/2010/wordprocessingGroup" xmlns:wpi="http://schemas.microsoft.com/office/word/2010/wordprocessingInk" xmlns:wne="http://schemas.microsoft.com/office/word/2006/wordml" xmlns:wps="http://schemas.microsoft.com/office/word/2010/wordprocessingShape" mc:Ignorable="w14 w15 w16se w16cid w16 w16cex w16sdtdh wp14">
-  <w15:person w15:author="Jason Cook">
-    <w15:presenceInfo w15:providerId="AD" w15:userId="S::jascoo@microsoft.com::6ebe3673-38a7-4e40-b49b-9fac593f6c12"/>
-  </w15:person>
-</w15:people>
 </file>
 
 <file path=word/styles.xml><?xml version="1.0" encoding="utf-8"?>
@@ -4551,10 +4442,34 @@
 </file>
 
 <file path=customXml/item1.xml><?xml version="1.0" encoding="utf-8"?>
-<b:Sources xmlns:b="http://schemas.openxmlformats.org/officeDocument/2006/bibliography" xmlns="http://schemas.openxmlformats.org/officeDocument/2006/bibliography" SelectedStyle="\APA.XSL" StyleName="APA"/>
+<p:properties xmlns:p="http://schemas.microsoft.com/office/2006/metadata/properties" xmlns:xsi="http://www.w3.org/2001/XMLSchema-instance" xmlns:pc="http://schemas.microsoft.com/office/infopath/2007/PartnerControls">
+  <documentManagement>
+    <_ip_UnifiedCompliancePolicyUIAction xmlns="http://schemas.microsoft.com/sharepoint/v3" xsi:nil="true"/>
+    <_ip_UnifiedCompliancePolicyProperties xmlns="http://schemas.microsoft.com/sharepoint/v3" xsi:nil="true"/>
+    <MediaServiceKeyPoints xmlns="0a861e0a-a3a0-46a3-8ddd-41a693838733" xsi:nil="true"/>
+    <Target_x0020_Audiences xmlns="0a861e0a-a3a0-46a3-8ddd-41a693838733" xsi:nil="true"/>
+    <_ModernAudienceTargetUserField xmlns="0a861e0a-a3a0-46a3-8ddd-41a693838733">
+      <UserInfo>
+        <DisplayName/>
+        <AccountId xsi:nil="true"/>
+        <AccountType/>
+      </UserInfo>
+    </_ModernAudienceTargetUserField>
+    <Tag xmlns="0a861e0a-a3a0-46a3-8ddd-41a693838733" xsi:nil="true"/>
+  </documentManagement>
+</p:properties>
 </file>
 
 <file path=customXml/item2.xml><?xml version="1.0" encoding="utf-8"?>
+<?mso-contentType ?>
+<FormTemplates xmlns="http://schemas.microsoft.com/sharepoint/v3/contenttype/forms">
+  <Display>DocumentLibraryForm</Display>
+  <Edit>DocumentLibraryForm</Edit>
+  <New>DocumentLibraryForm</New>
+</FormTemplates>
+</file>
+
+<file path=customXml/item3.xml><?xml version="1.0" encoding="utf-8"?>
 <ct:contentTypeSchema xmlns:ct="http://schemas.microsoft.com/office/2006/metadata/contentType" xmlns:ma="http://schemas.microsoft.com/office/2006/metadata/properties/metaAttributes" ct:_="" ma:_="" ma:contentTypeName="Document" ma:contentTypeID="0x010100CD0EC0197D2CF045B0A19D47F67BFCA4" ma:contentTypeVersion="20" ma:contentTypeDescription="Create a new document." ma:contentTypeScope="" ma:versionID="be33242cef229be6e3272b5c9752285f">
   <xsd:schema xmlns:xsd="http://www.w3.org/2001/XMLSchema" xmlns:xs="http://www.w3.org/2001/XMLSchema" xmlns:p="http://schemas.microsoft.com/office/2006/metadata/properties" xmlns:ns1="http://schemas.microsoft.com/sharepoint/v3" xmlns:ns2="1845def1-21a1-4c01-b8f1-a0da7176ac78" xmlns:ns3="0a861e0a-a3a0-46a3-8ddd-41a693838733" targetNamespace="http://schemas.microsoft.com/office/2006/metadata/properties" ma:root="true" ma:fieldsID="436c44f2ebd186fb5b18221ca8f659fc" ns1:_="" ns2:_="" ns3:_="">
     <xsd:import namespace="http://schemas.microsoft.com/sharepoint/v3"/>
@@ -4848,43 +4763,30 @@
 </ct:contentTypeSchema>
 </file>
 
-<file path=customXml/item3.xml><?xml version="1.0" encoding="utf-8"?>
-<?mso-contentType ?>
-<FormTemplates xmlns="http://schemas.microsoft.com/sharepoint/v3/contenttype/forms">
-  <Display>DocumentLibraryForm</Display>
-  <Edit>DocumentLibraryForm</Edit>
-  <New>DocumentLibraryForm</New>
-</FormTemplates>
-</file>
-
 <file path=customXml/item4.xml><?xml version="1.0" encoding="utf-8"?>
-<p:properties xmlns:p="http://schemas.microsoft.com/office/2006/metadata/properties" xmlns:xsi="http://www.w3.org/2001/XMLSchema-instance" xmlns:pc="http://schemas.microsoft.com/office/infopath/2007/PartnerControls">
-  <documentManagement>
-    <_ip_UnifiedCompliancePolicyUIAction xmlns="http://schemas.microsoft.com/sharepoint/v3" xsi:nil="true"/>
-    <_ip_UnifiedCompliancePolicyProperties xmlns="http://schemas.microsoft.com/sharepoint/v3" xsi:nil="true"/>
-    <MediaServiceKeyPoints xmlns="0a861e0a-a3a0-46a3-8ddd-41a693838733" xsi:nil="true"/>
-    <Target_x0020_Audiences xmlns="0a861e0a-a3a0-46a3-8ddd-41a693838733" xsi:nil="true"/>
-    <_ModernAudienceTargetUserField xmlns="0a861e0a-a3a0-46a3-8ddd-41a693838733">
-      <UserInfo>
-        <DisplayName/>
-        <AccountId xsi:nil="true"/>
-        <AccountType/>
-      </UserInfo>
-    </_ModernAudienceTargetUserField>
-    <Tag xmlns="0a861e0a-a3a0-46a3-8ddd-41a693838733" xsi:nil="true"/>
-  </documentManagement>
-</p:properties>
+<b:Sources xmlns:b="http://schemas.openxmlformats.org/officeDocument/2006/bibliography" xmlns="http://schemas.openxmlformats.org/officeDocument/2006/bibliography" SelectedStyle="\APA.XSL" StyleName="APA"/>
 </file>
 
 <file path=customXml/itemProps1.xml><?xml version="1.0" encoding="utf-8"?>
-<ds:datastoreItem xmlns:ds="http://schemas.openxmlformats.org/officeDocument/2006/customXml" ds:itemID="{CAD36D13-F689-4A73-BAAC-30ED21DD9762}">
+<ds:datastoreItem xmlns:ds="http://schemas.openxmlformats.org/officeDocument/2006/customXml" ds:itemID="{F54636F1-9E43-4326-9046-B6232FF05A59}">
   <ds:schemaRefs>
-    <ds:schemaRef ds:uri="http://schemas.openxmlformats.org/officeDocument/2006/bibliography"/>
+    <ds:schemaRef ds:uri="http://schemas.microsoft.com/office/2006/metadata/properties"/>
+    <ds:schemaRef ds:uri="http://schemas.microsoft.com/office/infopath/2007/PartnerControls"/>
+    <ds:schemaRef ds:uri="http://schemas.microsoft.com/sharepoint/v3"/>
+    <ds:schemaRef ds:uri="0a861e0a-a3a0-46a3-8ddd-41a693838733"/>
   </ds:schemaRefs>
 </ds:datastoreItem>
 </file>
 
 <file path=customXml/itemProps2.xml><?xml version="1.0" encoding="utf-8"?>
+<ds:datastoreItem xmlns:ds="http://schemas.openxmlformats.org/officeDocument/2006/customXml" ds:itemID="{2A0A9544-037E-4957-9E69-E970AB1FC61E}">
+  <ds:schemaRefs>
+    <ds:schemaRef ds:uri="http://schemas.microsoft.com/sharepoint/v3/contenttype/forms"/>
+  </ds:schemaRefs>
+</ds:datastoreItem>
+</file>
+
+<file path=customXml/itemProps3.xml><?xml version="1.0" encoding="utf-8"?>
 <ds:datastoreItem xmlns:ds="http://schemas.openxmlformats.org/officeDocument/2006/customXml" ds:itemID="{4A674ADA-CDC0-4E57-88D4-80A4A9304916}">
   <ds:schemaRefs>
     <ds:schemaRef ds:uri="http://schemas.microsoft.com/office/2006/metadata/contentType"/>
@@ -4904,21 +4806,10 @@
 </ds:datastoreItem>
 </file>
 
-<file path=customXml/itemProps3.xml><?xml version="1.0" encoding="utf-8"?>
-<ds:datastoreItem xmlns:ds="http://schemas.openxmlformats.org/officeDocument/2006/customXml" ds:itemID="{2A0A9544-037E-4957-9E69-E970AB1FC61E}">
+<file path=customXml/itemProps4.xml><?xml version="1.0" encoding="utf-8"?>
+<ds:datastoreItem xmlns:ds="http://schemas.openxmlformats.org/officeDocument/2006/customXml" ds:itemID="{CAD36D13-F689-4A73-BAAC-30ED21DD9762}">
   <ds:schemaRefs>
-    <ds:schemaRef ds:uri="http://schemas.microsoft.com/sharepoint/v3/contenttype/forms"/>
-  </ds:schemaRefs>
-</ds:datastoreItem>
-</file>
-
-<file path=customXml/itemProps4.xml><?xml version="1.0" encoding="utf-8"?>
-<ds:datastoreItem xmlns:ds="http://schemas.openxmlformats.org/officeDocument/2006/customXml" ds:itemID="{F54636F1-9E43-4326-9046-B6232FF05A59}">
-  <ds:schemaRefs>
-    <ds:schemaRef ds:uri="http://schemas.microsoft.com/office/2006/metadata/properties"/>
-    <ds:schemaRef ds:uri="http://schemas.microsoft.com/office/infopath/2007/PartnerControls"/>
-    <ds:schemaRef ds:uri="http://schemas.microsoft.com/sharepoint/v3"/>
-    <ds:schemaRef ds:uri="0a861e0a-a3a0-46a3-8ddd-41a693838733"/>
+    <ds:schemaRef ds:uri="http://schemas.openxmlformats.org/officeDocument/2006/bibliography"/>
   </ds:schemaRefs>
 </ds:datastoreItem>
 </file>

</xml_diff>